<commit_message>
update van het interview
</commit_message>
<xml_diff>
--- a/Barroc IT - Documentatie/Santino/antwoorden van het interview.docx
+++ b/Barroc IT - Documentatie/Santino/antwoorden van het interview.docx
@@ -9,32 +9,34 @@
     </w:p>
     <w:p/>
     <w:p>
-      <w:r>
-        <w:t>offerte moet duidelijk zijn en er mogen geen haakjes aan zitten , heel duidelijk 1 prijs.</w:t>
-      </w:r>
-    </w:p>
-    <w:p/>
-    <w:p>
-      <w:r>
-        <w:t>user interface moet simpel zijn kleuren van de website.</w:t>
-      </w:r>
-    </w:p>
-    <w:p/>
-    <w:p>
-      <w:r>
-        <w:t>admin rechten: alleen de directie.</w:t>
-      </w:r>
-    </w:p>
-    <w:p/>
-    <w:p>
-      <w:r>
-        <w:t>user interface moet in het engels.</w:t>
-      </w:r>
-      <w:r>
-        <w:t xml:space="preserve"> Maar het moet wel mogelijk zijn om in de toekomst andere talen te kunnen gebruiken.</w:t>
-      </w:r>
       <w:bookmarkStart w:id="0" w:name="_GoBack"/>
       <w:bookmarkEnd w:id="0"/>
+    </w:p>
+    <w:p>
+      <w:r>
+        <w:t>offerte moet duidelijk zijn en er mogen geen haakjes aan zitten , heel duidelijk 1 prijs.</w:t>
+      </w:r>
+    </w:p>
+    <w:p/>
+    <w:p>
+      <w:r>
+        <w:t>user interface moet simpel zijn kleuren van de website.</w:t>
+      </w:r>
+    </w:p>
+    <w:p/>
+    <w:p>
+      <w:r>
+        <w:t>admin rechten: alleen de directie.</w:t>
+      </w:r>
+    </w:p>
+    <w:p/>
+    <w:p>
+      <w:r>
+        <w:t>user interface moet in het engels.</w:t>
+      </w:r>
+      <w:r>
+        <w:t xml:space="preserve"> Maar het moet wel mogelijk zijn om in de toekomst andere talen te kunnen gebruiken.</w:t>
+      </w:r>
     </w:p>
     <w:p/>
     <w:p>

</xml_diff>